<commit_message>
updated project report, retained attributes weight and ISBN
</commit_message>
<xml_diff>
--- a/deliverables/Project Report - Stage 2.docx
+++ b/deliverables/Project Report - Stage 2.docx
@@ -28,12 +28,21 @@
           <w:szCs w:val="24"/>
         </w:rPr>
       </w:pPr>
-      <w:r>
-        <w:rPr>
-          <w:sz w:val="24"/>
-          <w:szCs w:val="24"/>
-        </w:rPr>
-        <w:t>Sreejita Dutta, Deepanshu Gera, Rahul Jayan</w:t>
+      <w:proofErr w:type="spellStart"/>
+      <w:r>
+        <w:rPr>
+          <w:sz w:val="24"/>
+          <w:szCs w:val="24"/>
+        </w:rPr>
+        <w:t>Sreejita</w:t>
+      </w:r>
+      <w:proofErr w:type="spellEnd"/>
+      <w:r>
+        <w:rPr>
+          <w:sz w:val="24"/>
+          <w:szCs w:val="24"/>
+        </w:rPr>
+        <w:t xml:space="preserve"> Dutta, Deepanshu Gera, Rahul Jayan</w:t>
       </w:r>
     </w:p>
     <w:p>
@@ -70,8 +79,6 @@
         </w:rPr>
         <w:t>S</w:t>
       </w:r>
-      <w:bookmarkStart w:id="0" w:name="_GoBack"/>
-      <w:bookmarkEnd w:id="0"/>
       <w:r>
         <w:rPr>
           <w:sz w:val="24"/>
@@ -270,7 +277,23 @@
           <w:sz w:val="24"/>
           <w:szCs w:val="24"/>
         </w:rPr>
-        <w:t xml:space="preserve"> construct an url using this product id to visit the relevant page and scrap the required information.</w:t>
+        <w:t xml:space="preserve"> construct an </w:t>
+      </w:r>
+      <w:proofErr w:type="spellStart"/>
+      <w:r>
+        <w:rPr>
+          <w:sz w:val="24"/>
+          <w:szCs w:val="24"/>
+        </w:rPr>
+        <w:t>url</w:t>
+      </w:r>
+      <w:proofErr w:type="spellEnd"/>
+      <w:r>
+        <w:rPr>
+          <w:sz w:val="24"/>
+          <w:szCs w:val="24"/>
+        </w:rPr>
+        <w:t xml:space="preserve"> using this product id to visit the relevant page and scrap the required information.</w:t>
       </w:r>
     </w:p>
     <w:p>
@@ -336,7 +359,23 @@
           <w:sz w:val="24"/>
           <w:szCs w:val="24"/>
         </w:rPr>
-        <w:t>For eg. Consider scenario of scraping mystery novels from amazon.com</w:t>
+        <w:t xml:space="preserve">For </w:t>
+      </w:r>
+      <w:proofErr w:type="spellStart"/>
+      <w:r>
+        <w:rPr>
+          <w:sz w:val="24"/>
+          <w:szCs w:val="24"/>
+        </w:rPr>
+        <w:t>eg.</w:t>
+      </w:r>
+      <w:proofErr w:type="spellEnd"/>
+      <w:r>
+        <w:rPr>
+          <w:sz w:val="24"/>
+          <w:szCs w:val="24"/>
+        </w:rPr>
+        <w:t xml:space="preserve"> Consider scenario of scraping mystery novels from amazon.com</w:t>
       </w:r>
     </w:p>
     <w:p>
@@ -619,7 +658,39 @@
           <w:sz w:val="24"/>
           <w:szCs w:val="24"/>
         </w:rPr>
-        <w:t>//span[contains(@class,"offer-price") and contains(@class,"a-size-medium")]//</w:t>
+        <w:t>//span[contains(@</w:t>
+      </w:r>
+      <w:proofErr w:type="spellStart"/>
+      <w:r>
+        <w:rPr>
+          <w:sz w:val="24"/>
+          <w:szCs w:val="24"/>
+        </w:rPr>
+        <w:t>class,"offer</w:t>
+      </w:r>
+      <w:proofErr w:type="spellEnd"/>
+      <w:r>
+        <w:rPr>
+          <w:sz w:val="24"/>
+          <w:szCs w:val="24"/>
+        </w:rPr>
+        <w:t>-price") and contains(@</w:t>
+      </w:r>
+      <w:proofErr w:type="spellStart"/>
+      <w:r>
+        <w:rPr>
+          <w:sz w:val="24"/>
+          <w:szCs w:val="24"/>
+        </w:rPr>
+        <w:t>class,"a</w:t>
+      </w:r>
+      <w:proofErr w:type="spellEnd"/>
+      <w:r>
+        <w:rPr>
+          <w:sz w:val="24"/>
+          <w:szCs w:val="24"/>
+        </w:rPr>
+        <w:t>-size-medium")]//</w:t>
       </w:r>
       <w:proofErr w:type="gramStart"/>
       <w:r>
@@ -651,7 +722,23 @@
           <w:szCs w:val="24"/>
         </w:rPr>
         <w:lastRenderedPageBreak/>
-        <w:t>The same methodology can be extended to scrap information from walmart as well.</w:t>
+        <w:t xml:space="preserve">The same methodology can be extended to scrap information from </w:t>
+      </w:r>
+      <w:proofErr w:type="spellStart"/>
+      <w:r>
+        <w:rPr>
+          <w:sz w:val="24"/>
+          <w:szCs w:val="24"/>
+        </w:rPr>
+        <w:t>walmart</w:t>
+      </w:r>
+      <w:proofErr w:type="spellEnd"/>
+      <w:r>
+        <w:rPr>
+          <w:sz w:val="24"/>
+          <w:szCs w:val="24"/>
+        </w:rPr>
+        <w:t xml:space="preserve"> as well.</w:t>
       </w:r>
     </w:p>
     <w:p>
@@ -829,7 +916,7 @@
           <w:sz w:val="24"/>
           <w:szCs w:val="24"/>
         </w:rPr>
-        <w:t>Pages</w:t>
+        <w:t>ISBN</w:t>
       </w:r>
     </w:p>
     <w:p>
@@ -849,7 +936,7 @@
           <w:sz w:val="24"/>
           <w:szCs w:val="24"/>
         </w:rPr>
-        <w:t>Publisher</w:t>
+        <w:t>Pages</w:t>
       </w:r>
     </w:p>
     <w:p>
@@ -869,7 +956,7 @@
           <w:sz w:val="24"/>
           <w:szCs w:val="24"/>
         </w:rPr>
-        <w:t>Language</w:t>
+        <w:t>Publisher</w:t>
       </w:r>
     </w:p>
     <w:p>
@@ -889,7 +976,7 @@
           <w:sz w:val="24"/>
           <w:szCs w:val="24"/>
         </w:rPr>
-        <w:t>Dimension of the book</w:t>
+        <w:t>Language</w:t>
       </w:r>
     </w:p>
     <w:p>
@@ -909,50 +996,85 @@
           <w:sz w:val="24"/>
           <w:szCs w:val="24"/>
         </w:rPr>
+        <w:t>Dimension of the book</w:t>
+      </w:r>
+    </w:p>
+    <w:p>
+      <w:pPr>
+        <w:pStyle w:val="ListParagraph"/>
+        <w:numPr>
+          <w:ilvl w:val="0"/>
+          <w:numId w:val="2"/>
+        </w:numPr>
+        <w:rPr>
+          <w:sz w:val="24"/>
+          <w:szCs w:val="24"/>
+        </w:rPr>
+      </w:pPr>
+      <w:r>
+        <w:rPr>
+          <w:sz w:val="24"/>
+          <w:szCs w:val="24"/>
+        </w:rPr>
+        <w:t>Weight of the book</w:t>
+      </w:r>
+    </w:p>
+    <w:p>
+      <w:pPr>
+        <w:pStyle w:val="ListParagraph"/>
+        <w:numPr>
+          <w:ilvl w:val="0"/>
+          <w:numId w:val="2"/>
+        </w:numPr>
+        <w:rPr>
+          <w:sz w:val="24"/>
+          <w:szCs w:val="24"/>
+        </w:rPr>
+      </w:pPr>
+      <w:r>
+        <w:rPr>
+          <w:sz w:val="24"/>
+          <w:szCs w:val="24"/>
+        </w:rPr>
         <w:t>User Rating</w:t>
       </w:r>
     </w:p>
     <w:p>
       <w:pPr>
-        <w:rPr>
-          <w:sz w:val="24"/>
-          <w:szCs w:val="24"/>
-        </w:rPr>
-      </w:pPr>
-      <w:r>
-        <w:rPr>
-          <w:sz w:val="24"/>
-          <w:szCs w:val="24"/>
-        </w:rPr>
-        <w:t xml:space="preserve">We have dropped ISBN information from the table so that there is no single feature which can </w:t>
-      </w:r>
-      <w:r>
-        <w:rPr>
-          <w:sz w:val="24"/>
-          <w:szCs w:val="24"/>
-        </w:rPr>
-        <w:t xml:space="preserve">be </w:t>
-      </w:r>
-      <w:r>
-        <w:rPr>
-          <w:sz w:val="24"/>
-          <w:szCs w:val="24"/>
-        </w:rPr>
-        <w:t>use</w:t>
-      </w:r>
-      <w:r>
-        <w:rPr>
-          <w:sz w:val="24"/>
-          <w:szCs w:val="24"/>
-        </w:rPr>
-        <w:t>d</w:t>
-      </w:r>
-      <w:r>
-        <w:rPr>
-          <w:sz w:val="24"/>
-          <w:szCs w:val="24"/>
-        </w:rPr>
-        <w:t xml:space="preserve"> directly for entity matching.</w:t>
+        <w:ind w:left="360"/>
+        <w:rPr>
+          <w:sz w:val="24"/>
+          <w:szCs w:val="24"/>
+        </w:rPr>
+      </w:pPr>
+    </w:p>
+    <w:p>
+      <w:pPr>
+        <w:rPr>
+          <w:sz w:val="24"/>
+          <w:szCs w:val="24"/>
+        </w:rPr>
+      </w:pPr>
+      <w:r>
+        <w:rPr>
+          <w:sz w:val="24"/>
+          <w:szCs w:val="24"/>
+        </w:rPr>
+        <w:t xml:space="preserve">Though we have retained the attribute ISBN </w:t>
+      </w:r>
+      <w:r>
+        <w:rPr>
+          <w:sz w:val="24"/>
+          <w:szCs w:val="24"/>
+        </w:rPr>
+        <w:t>in the dataset</w:t>
+      </w:r>
+      <w:r>
+        <w:rPr>
+          <w:sz w:val="24"/>
+          <w:szCs w:val="24"/>
+        </w:rPr>
+        <w:t>, we would be suppressing that for the entity matching stage.</w:t>
       </w:r>
     </w:p>
     <w:p>
@@ -995,7 +1117,58 @@
           <w:sz w:val="24"/>
           <w:szCs w:val="24"/>
         </w:rPr>
-        <w:t xml:space="preserve">We have primarily used two python packages in our code -  Selenium and requests </w:t>
+        <w:t xml:space="preserve">We have </w:t>
+      </w:r>
+      <w:r>
+        <w:rPr>
+          <w:sz w:val="24"/>
+          <w:szCs w:val="24"/>
+        </w:rPr>
+        <w:t xml:space="preserve">mainly </w:t>
+      </w:r>
+      <w:r>
+        <w:rPr>
+          <w:sz w:val="24"/>
+          <w:szCs w:val="24"/>
+        </w:rPr>
+        <w:t xml:space="preserve">used </w:t>
+      </w:r>
+      <w:r>
+        <w:rPr>
+          <w:sz w:val="24"/>
+          <w:szCs w:val="24"/>
+        </w:rPr>
+        <w:t>three</w:t>
+      </w:r>
+      <w:r>
+        <w:rPr>
+          <w:sz w:val="24"/>
+          <w:szCs w:val="24"/>
+        </w:rPr>
+        <w:t xml:space="preserve"> python packages in our code -  Selenium</w:t>
+      </w:r>
+      <w:r>
+        <w:rPr>
+          <w:sz w:val="24"/>
+          <w:szCs w:val="24"/>
+        </w:rPr>
+        <w:t xml:space="preserve">, requests and </w:t>
+      </w:r>
+      <w:proofErr w:type="spellStart"/>
+      <w:r>
+        <w:rPr>
+          <w:sz w:val="24"/>
+          <w:szCs w:val="24"/>
+        </w:rPr>
+        <w:t>lxml</w:t>
+      </w:r>
+      <w:proofErr w:type="spellEnd"/>
+      <w:r>
+        <w:rPr>
+          <w:sz w:val="24"/>
+          <w:szCs w:val="24"/>
+        </w:rPr>
+        <w:t xml:space="preserve"> </w:t>
       </w:r>
     </w:p>
     <w:p>
@@ -1049,19 +1222,25 @@
       </w:r>
     </w:p>
     <w:p>
-      <w:r>
-        <w:rPr>
-          <w:sz w:val="24"/>
-          <w:szCs w:val="24"/>
-        </w:rPr>
-        <w:t xml:space="preserve">Python </w:t>
-      </w:r>
-      <w:r>
-        <w:rPr>
-          <w:sz w:val="24"/>
-          <w:szCs w:val="24"/>
-        </w:rPr>
-        <w:t xml:space="preserve">requests package allows us to send HTTP requests and access response using python. </w:t>
+      <w:pPr>
+        <w:rPr>
+          <w:sz w:val="24"/>
+          <w:szCs w:val="24"/>
+        </w:rPr>
+      </w:pPr>
+      <w:r>
+        <w:rPr>
+          <w:sz w:val="24"/>
+          <w:szCs w:val="24"/>
+        </w:rPr>
+        <w:t>R</w:t>
+      </w:r>
+      <w:r>
+        <w:rPr>
+          <w:sz w:val="24"/>
+          <w:szCs w:val="24"/>
+        </w:rPr>
+        <w:t xml:space="preserve">equests package allows us to send HTTP requests and access response using python. </w:t>
       </w:r>
       <w:r>
         <w:rPr>
@@ -1083,6 +1262,84 @@
           <w:szCs w:val="24"/>
         </w:rPr>
         <w:t xml:space="preserve"> using this package.</w:t>
+      </w:r>
+      <w:bookmarkStart w:id="0" w:name="_GoBack"/>
+      <w:bookmarkEnd w:id="0"/>
+    </w:p>
+    <w:p>
+      <w:proofErr w:type="spellStart"/>
+      <w:r>
+        <w:rPr>
+          <w:sz w:val="24"/>
+          <w:szCs w:val="24"/>
+        </w:rPr>
+        <w:t>Lxml</w:t>
+      </w:r>
+      <w:proofErr w:type="spellEnd"/>
+      <w:r>
+        <w:rPr>
+          <w:sz w:val="24"/>
+          <w:szCs w:val="24"/>
+        </w:rPr>
+        <w:t xml:space="preserve"> is a </w:t>
+      </w:r>
+      <w:r>
+        <w:rPr>
+          <w:sz w:val="24"/>
+          <w:szCs w:val="24"/>
+        </w:rPr>
+        <w:t>high-performance</w:t>
+      </w:r>
+      <w:r>
+        <w:rPr>
+          <w:sz w:val="24"/>
+          <w:szCs w:val="24"/>
+        </w:rPr>
+        <w:t xml:space="preserve"> library used for processing XML and HTML pages in python.</w:t>
+      </w:r>
+      <w:r>
+        <w:rPr>
+          <w:sz w:val="24"/>
+          <w:szCs w:val="24"/>
+        </w:rPr>
+        <w:t xml:space="preserve"> </w:t>
+      </w:r>
+      <w:r>
+        <w:rPr>
+          <w:sz w:val="24"/>
+          <w:szCs w:val="24"/>
+        </w:rPr>
+        <w:t xml:space="preserve">We use </w:t>
+      </w:r>
+      <w:proofErr w:type="spellStart"/>
+      <w:r>
+        <w:rPr>
+          <w:sz w:val="24"/>
+          <w:szCs w:val="24"/>
+        </w:rPr>
+        <w:t>lxml</w:t>
+      </w:r>
+      <w:proofErr w:type="spellEnd"/>
+      <w:r>
+        <w:rPr>
+          <w:sz w:val="24"/>
+          <w:szCs w:val="24"/>
+        </w:rPr>
+        <w:t xml:space="preserve"> to extract </w:t>
+      </w:r>
+      <w:r>
+        <w:rPr>
+          <w:sz w:val="24"/>
+          <w:szCs w:val="24"/>
+        </w:rPr>
+        <w:t>information</w:t>
+      </w:r>
+      <w:r>
+        <w:rPr>
+          <w:sz w:val="24"/>
+          <w:szCs w:val="24"/>
+        </w:rPr>
+        <w:t xml:space="preserve"> from an HTML page using XPath.</w:t>
       </w:r>
     </w:p>
     <w:sectPr>

</xml_diff>

<commit_message>
report and code repo edited
</commit_message>
<xml_diff>
--- a/deliverables/Project Report - Stage 2.docx
+++ b/deliverables/Project Report - Stage 2.docx
@@ -61,12 +61,14 @@
           <w:numId w:val="1"/>
         </w:numPr>
         <w:rPr>
-          <w:sz w:val="24"/>
-          <w:szCs w:val="24"/>
-        </w:rPr>
-      </w:pPr>
-      <w:r>
-        <w:rPr>
+          <w:b/>
+          <w:sz w:val="24"/>
+          <w:szCs w:val="24"/>
+        </w:rPr>
+      </w:pPr>
+      <w:r>
+        <w:rPr>
+          <w:b/>
           <w:sz w:val="24"/>
           <w:szCs w:val="24"/>
         </w:rPr>
@@ -74,6 +76,7 @@
       </w:r>
       <w:r>
         <w:rPr>
+          <w:b/>
           <w:sz w:val="24"/>
           <w:szCs w:val="24"/>
         </w:rPr>
@@ -81,6 +84,7 @@
       </w:r>
       <w:r>
         <w:rPr>
+          <w:b/>
           <w:sz w:val="24"/>
           <w:szCs w:val="24"/>
         </w:rPr>
@@ -153,12 +157,14 @@
           <w:numId w:val="1"/>
         </w:numPr>
         <w:rPr>
-          <w:sz w:val="24"/>
-          <w:szCs w:val="24"/>
-        </w:rPr>
-      </w:pPr>
-      <w:r>
-        <w:rPr>
+          <w:b/>
+          <w:sz w:val="24"/>
+          <w:szCs w:val="24"/>
+        </w:rPr>
+      </w:pPr>
+      <w:r>
+        <w:rPr>
+          <w:b/>
           <w:sz w:val="24"/>
           <w:szCs w:val="24"/>
         </w:rPr>
@@ -177,7 +183,28 @@
           <w:sz w:val="24"/>
           <w:szCs w:val="24"/>
         </w:rPr>
-        <w:t xml:space="preserve">We first </w:t>
+        <w:t>F</w:t>
+      </w:r>
+      <w:r>
+        <w:rPr>
+          <w:sz w:val="24"/>
+          <w:szCs w:val="24"/>
+        </w:rPr>
+        <w:t>irst</w:t>
+      </w:r>
+      <w:r>
+        <w:rPr>
+          <w:sz w:val="24"/>
+          <w:szCs w:val="24"/>
+        </w:rPr>
+        <w:t>, we</w:t>
+      </w:r>
+      <w:r>
+        <w:rPr>
+          <w:sz w:val="24"/>
+          <w:szCs w:val="24"/>
+        </w:rPr>
+        <w:t xml:space="preserve"> </w:t>
       </w:r>
       <w:r>
         <w:rPr>
@@ -191,17 +218,15 @@
           <w:sz w:val="24"/>
           <w:szCs w:val="24"/>
         </w:rPr>
-        <w:t xml:space="preserve"> for books of a </w:t>
-      </w:r>
-      <w:proofErr w:type="gramStart"/>
-      <w:r>
-        <w:rPr>
-          <w:sz w:val="24"/>
-          <w:szCs w:val="24"/>
-        </w:rPr>
-        <w:t>particular genre</w:t>
-      </w:r>
-      <w:proofErr w:type="gramEnd"/>
+        <w:t xml:space="preserve"> for books </w:t>
+      </w:r>
+      <w:r>
+        <w:rPr>
+          <w:sz w:val="24"/>
+          <w:szCs w:val="24"/>
+        </w:rPr>
+        <w:t>of some genre</w:t>
+      </w:r>
       <w:r>
         <w:rPr>
           <w:sz w:val="24"/>
@@ -221,7 +246,21 @@
           <w:sz w:val="24"/>
           <w:szCs w:val="24"/>
         </w:rPr>
-        <w:t xml:space="preserve">roduct id is unique and used to </w:t>
+        <w:t xml:space="preserve">roduct id is unique and </w:t>
+      </w:r>
+      <w:r>
+        <w:rPr>
+          <w:sz w:val="24"/>
+          <w:szCs w:val="24"/>
+        </w:rPr>
+        <w:t xml:space="preserve">is </w:t>
+      </w:r>
+      <w:r>
+        <w:rPr>
+          <w:sz w:val="24"/>
+          <w:szCs w:val="24"/>
+        </w:rPr>
+        <w:t xml:space="preserve">used to </w:t>
       </w:r>
       <w:r>
         <w:rPr>
@@ -256,59 +295,127 @@
           <w:sz w:val="24"/>
           <w:szCs w:val="24"/>
         </w:rPr>
-        <w:t>A</w:t>
-      </w:r>
-      <w:r>
-        <w:rPr>
-          <w:sz w:val="24"/>
-          <w:szCs w:val="24"/>
-        </w:rPr>
-        <w:t>lmost 3000 product ids per website</w:t>
-      </w:r>
-      <w:r>
-        <w:rPr>
-          <w:sz w:val="24"/>
-          <w:szCs w:val="24"/>
-        </w:rPr>
-        <w:t xml:space="preserve"> is extracted and then we</w:t>
-      </w:r>
-      <w:r>
-        <w:rPr>
-          <w:sz w:val="24"/>
-          <w:szCs w:val="24"/>
-        </w:rPr>
-        <w:t xml:space="preserve"> construct an </w:t>
-      </w:r>
-      <w:proofErr w:type="spellStart"/>
-      <w:r>
-        <w:rPr>
-          <w:sz w:val="24"/>
-          <w:szCs w:val="24"/>
-        </w:rPr>
-        <w:t>url</w:t>
-      </w:r>
-      <w:proofErr w:type="spellEnd"/>
-      <w:r>
-        <w:rPr>
-          <w:sz w:val="24"/>
-          <w:szCs w:val="24"/>
-        </w:rPr>
-        <w:t xml:space="preserve"> using this product id to visit the relevant page and scrap the required information.</w:t>
-      </w:r>
-    </w:p>
-    <w:p>
-      <w:pPr>
-        <w:rPr>
-          <w:sz w:val="24"/>
-          <w:szCs w:val="24"/>
-        </w:rPr>
-      </w:pPr>
-      <w:r>
-        <w:rPr>
-          <w:sz w:val="24"/>
-          <w:szCs w:val="24"/>
-        </w:rPr>
-        <w:t xml:space="preserve">We used selenium package to automate page loading and then extract each </w:t>
+        <w:t>Over</w:t>
+      </w:r>
+      <w:r>
+        <w:rPr>
+          <w:sz w:val="24"/>
+          <w:szCs w:val="24"/>
+        </w:rPr>
+        <w:t xml:space="preserve"> 3000 product ids per website</w:t>
+      </w:r>
+      <w:r>
+        <w:rPr>
+          <w:sz w:val="24"/>
+          <w:szCs w:val="24"/>
+        </w:rPr>
+        <w:t xml:space="preserve"> is extracted</w:t>
+      </w:r>
+      <w:r>
+        <w:rPr>
+          <w:sz w:val="24"/>
+          <w:szCs w:val="24"/>
+        </w:rPr>
+        <w:t xml:space="preserve"> in this manner.</w:t>
+      </w:r>
+      <w:r>
+        <w:rPr>
+          <w:sz w:val="24"/>
+          <w:szCs w:val="24"/>
+        </w:rPr>
+        <w:t xml:space="preserve"> </w:t>
+      </w:r>
+      <w:r>
+        <w:rPr>
+          <w:sz w:val="24"/>
+          <w:szCs w:val="24"/>
+        </w:rPr>
+        <w:t>T</w:t>
+      </w:r>
+      <w:r>
+        <w:rPr>
+          <w:sz w:val="24"/>
+          <w:szCs w:val="24"/>
+        </w:rPr>
+        <w:t>hen</w:t>
+      </w:r>
+      <w:r>
+        <w:rPr>
+          <w:sz w:val="24"/>
+          <w:szCs w:val="24"/>
+        </w:rPr>
+        <w:t>,</w:t>
+      </w:r>
+      <w:r>
+        <w:rPr>
+          <w:sz w:val="24"/>
+          <w:szCs w:val="24"/>
+        </w:rPr>
+        <w:t xml:space="preserve"> we</w:t>
+      </w:r>
+      <w:r>
+        <w:rPr>
+          <w:sz w:val="24"/>
+          <w:szCs w:val="24"/>
+        </w:rPr>
+        <w:t xml:space="preserve"> construct a</w:t>
+      </w:r>
+      <w:r>
+        <w:rPr>
+          <w:sz w:val="24"/>
+          <w:szCs w:val="24"/>
+        </w:rPr>
+        <w:t xml:space="preserve"> URL </w:t>
+      </w:r>
+      <w:r>
+        <w:rPr>
+          <w:sz w:val="24"/>
+          <w:szCs w:val="24"/>
+        </w:rPr>
+        <w:t xml:space="preserve">using this product id to visit the relevant page and </w:t>
+      </w:r>
+      <w:r>
+        <w:rPr>
+          <w:sz w:val="24"/>
+          <w:szCs w:val="24"/>
+        </w:rPr>
+        <w:t>scrape</w:t>
+      </w:r>
+      <w:r>
+        <w:rPr>
+          <w:sz w:val="24"/>
+          <w:szCs w:val="24"/>
+        </w:rPr>
+        <w:t xml:space="preserve"> the required information.</w:t>
+      </w:r>
+    </w:p>
+    <w:p>
+      <w:pPr>
+        <w:rPr>
+          <w:sz w:val="24"/>
+          <w:szCs w:val="24"/>
+        </w:rPr>
+      </w:pPr>
+      <w:r>
+        <w:rPr>
+          <w:sz w:val="24"/>
+          <w:szCs w:val="24"/>
+        </w:rPr>
+        <w:t>We used selenium package to automate page loading and then extract</w:t>
+      </w:r>
+      <w:r>
+        <w:rPr>
+          <w:sz w:val="24"/>
+          <w:szCs w:val="24"/>
+        </w:rPr>
+        <w:t>ed</w:t>
+      </w:r>
+      <w:r>
+        <w:rPr>
+          <w:sz w:val="24"/>
+          <w:szCs w:val="24"/>
+        </w:rPr>
+        <w:t xml:space="preserve"> each </w:t>
       </w:r>
       <w:r>
         <w:rPr>
@@ -338,14 +445,6 @@
         </w:rPr>
         <w:t xml:space="preserve"> XPath of the element in the DOM tree of the html page. </w:t>
       </w:r>
-    </w:p>
-    <w:p>
-      <w:pPr>
-        <w:rPr>
-          <w:sz w:val="24"/>
-          <w:szCs w:val="24"/>
-        </w:rPr>
-      </w:pPr>
     </w:p>
     <w:p>
       <w:pPr>
@@ -486,21 +585,14 @@
           <w:sz w:val="24"/>
           <w:szCs w:val="24"/>
         </w:rPr>
-        <w:t xml:space="preserve">) for this after </w:t>
-      </w:r>
-      <w:r>
-        <w:rPr>
-          <w:sz w:val="24"/>
-          <w:szCs w:val="24"/>
-        </w:rPr>
-        <w:t xml:space="preserve">a </w:t>
-      </w:r>
-      <w:r>
-        <w:rPr>
-          <w:sz w:val="24"/>
-          <w:szCs w:val="24"/>
-        </w:rPr>
-        <w:t>lot of inspection</w:t>
+        <w:t>)</w:t>
+      </w:r>
+      <w:r>
+        <w:rPr>
+          <w:sz w:val="24"/>
+          <w:szCs w:val="24"/>
+        </w:rPr>
+        <w:t xml:space="preserve"> from the search page’s DOM tree</w:t>
       </w:r>
       <w:r>
         <w:rPr>
@@ -537,14 +629,13 @@
         </w:rPr>
         <w:t xml:space="preserve">as </w:t>
       </w:r>
-    </w:p>
-    <w:p>
-      <w:pPr>
-        <w:rPr>
-          <w:sz w:val="24"/>
-          <w:szCs w:val="24"/>
-        </w:rPr>
-      </w:pPr>
+      <w:r>
+        <w:rPr>
+          <w:sz w:val="24"/>
+          <w:szCs w:val="24"/>
+        </w:rPr>
+        <w:t xml:space="preserve"> </w:t>
+      </w:r>
       <w:hyperlink r:id="rId6" w:history="1">
         <w:r>
           <w:rPr>
@@ -584,13 +675,63 @@
         </w:rPr>
         <w:t xml:space="preserve">extracted using the XPath of the element in the DOM tree. </w:t>
       </w:r>
+      <w:r>
+        <w:rPr>
+          <w:sz w:val="24"/>
+          <w:szCs w:val="24"/>
+        </w:rPr>
+        <w:t xml:space="preserve">The </w:t>
+      </w:r>
+      <w:r>
+        <w:rPr>
+          <w:sz w:val="24"/>
+          <w:szCs w:val="24"/>
+        </w:rPr>
+        <w:t>XPath</w:t>
+      </w:r>
+      <w:r>
+        <w:rPr>
+          <w:sz w:val="24"/>
+          <w:szCs w:val="24"/>
+        </w:rPr>
+        <w:t xml:space="preserve"> expression that</w:t>
+      </w:r>
+      <w:r>
+        <w:rPr>
+          <w:sz w:val="24"/>
+          <w:szCs w:val="24"/>
+        </w:rPr>
+        <w:t xml:space="preserve"> we used to extract name of the book and sale price is given below.</w:t>
+      </w:r>
+    </w:p>
+    <w:p>
+      <w:pPr>
+        <w:rPr>
+          <w:sz w:val="24"/>
+          <w:szCs w:val="24"/>
+        </w:rPr>
+      </w:pPr>
+      <w:r>
+        <w:rPr>
+          <w:sz w:val="24"/>
+          <w:szCs w:val="24"/>
+        </w:rPr>
+        <w:t xml:space="preserve">Name: </w:t>
+      </w:r>
+      <w:r>
+        <w:rPr>
+          <w:sz w:val="24"/>
+          <w:szCs w:val="24"/>
+        </w:rPr>
+        <w:t>//h1[@id="title"]//</w:t>
+      </w:r>
       <w:proofErr w:type="gramStart"/>
       <w:r>
         <w:rPr>
           <w:sz w:val="24"/>
           <w:szCs w:val="24"/>
         </w:rPr>
-        <w:t>XPath</w:t>
+        <w:t>text(</w:t>
       </w:r>
       <w:proofErr w:type="gramEnd"/>
       <w:r>
@@ -598,29 +739,61 @@
           <w:sz w:val="24"/>
           <w:szCs w:val="24"/>
         </w:rPr>
-        <w:t xml:space="preserve"> we used to extract name of the book and sale price is given below.</w:t>
-      </w:r>
-    </w:p>
-    <w:p>
-      <w:pPr>
-        <w:rPr>
-          <w:sz w:val="24"/>
-          <w:szCs w:val="24"/>
-        </w:rPr>
-      </w:pPr>
-      <w:r>
-        <w:rPr>
-          <w:sz w:val="24"/>
-          <w:szCs w:val="24"/>
-        </w:rPr>
-        <w:t xml:space="preserve">Name: </w:t>
-      </w:r>
-      <w:r>
-        <w:rPr>
-          <w:sz w:val="24"/>
-          <w:szCs w:val="24"/>
-        </w:rPr>
-        <w:t>//h1[@id="title"]//</w:t>
+        <w:t>)</w:t>
+      </w:r>
+    </w:p>
+    <w:p>
+      <w:pPr>
+        <w:rPr>
+          <w:sz w:val="24"/>
+          <w:szCs w:val="24"/>
+        </w:rPr>
+      </w:pPr>
+      <w:r>
+        <w:rPr>
+          <w:sz w:val="24"/>
+          <w:szCs w:val="24"/>
+        </w:rPr>
+        <w:t xml:space="preserve">Sale Price: </w:t>
+      </w:r>
+      <w:r>
+        <w:rPr>
+          <w:sz w:val="24"/>
+          <w:szCs w:val="24"/>
+        </w:rPr>
+        <w:t>//span[contains(@</w:t>
+      </w:r>
+      <w:proofErr w:type="spellStart"/>
+      <w:r>
+        <w:rPr>
+          <w:sz w:val="24"/>
+          <w:szCs w:val="24"/>
+        </w:rPr>
+        <w:t>class,"offer</w:t>
+      </w:r>
+      <w:proofErr w:type="spellEnd"/>
+      <w:r>
+        <w:rPr>
+          <w:sz w:val="24"/>
+          <w:szCs w:val="24"/>
+        </w:rPr>
+        <w:t>-price") and contains(@</w:t>
+      </w:r>
+      <w:proofErr w:type="spellStart"/>
+      <w:r>
+        <w:rPr>
+          <w:sz w:val="24"/>
+          <w:szCs w:val="24"/>
+        </w:rPr>
+        <w:t>class,"a</w:t>
+      </w:r>
+      <w:proofErr w:type="spellEnd"/>
+      <w:r>
+        <w:rPr>
+          <w:sz w:val="24"/>
+          <w:szCs w:val="24"/>
+        </w:rPr>
+        <w:t>-size-medium")]//</w:t>
       </w:r>
       <w:proofErr w:type="gramStart"/>
       <w:r>
@@ -651,88 +824,29 @@
           <w:sz w:val="24"/>
           <w:szCs w:val="24"/>
         </w:rPr>
-        <w:t xml:space="preserve">Sale Price: </w:t>
-      </w:r>
-      <w:r>
-        <w:rPr>
-          <w:sz w:val="24"/>
-          <w:szCs w:val="24"/>
-        </w:rPr>
-        <w:t>//span[contains(@</w:t>
-      </w:r>
-      <w:proofErr w:type="spellStart"/>
-      <w:r>
-        <w:rPr>
-          <w:sz w:val="24"/>
-          <w:szCs w:val="24"/>
-        </w:rPr>
-        <w:t>class,"offer</w:t>
-      </w:r>
-      <w:proofErr w:type="spellEnd"/>
-      <w:r>
-        <w:rPr>
-          <w:sz w:val="24"/>
-          <w:szCs w:val="24"/>
-        </w:rPr>
-        <w:t>-price") and contains(@</w:t>
-      </w:r>
-      <w:proofErr w:type="spellStart"/>
-      <w:r>
-        <w:rPr>
-          <w:sz w:val="24"/>
-          <w:szCs w:val="24"/>
-        </w:rPr>
-        <w:t>class,"a</w:t>
-      </w:r>
-      <w:proofErr w:type="spellEnd"/>
-      <w:r>
-        <w:rPr>
-          <w:sz w:val="24"/>
-          <w:szCs w:val="24"/>
-        </w:rPr>
-        <w:t>-size-medium")]//</w:t>
-      </w:r>
-      <w:proofErr w:type="gramStart"/>
-      <w:r>
-        <w:rPr>
-          <w:sz w:val="24"/>
-          <w:szCs w:val="24"/>
-        </w:rPr>
-        <w:t>text(</w:t>
-      </w:r>
-      <w:proofErr w:type="gramEnd"/>
-      <w:r>
-        <w:rPr>
-          <w:sz w:val="24"/>
-          <w:szCs w:val="24"/>
-        </w:rPr>
-        <w:t>)</w:t>
-      </w:r>
-    </w:p>
-    <w:p>
-      <w:pPr>
-        <w:rPr>
-          <w:sz w:val="24"/>
-          <w:szCs w:val="24"/>
-        </w:rPr>
-      </w:pPr>
-      <w:r>
-        <w:rPr>
-          <w:sz w:val="24"/>
-          <w:szCs w:val="24"/>
-        </w:rPr>
-        <w:lastRenderedPageBreak/>
-        <w:t xml:space="preserve">The same methodology can be extended to scrap information from </w:t>
-      </w:r>
-      <w:proofErr w:type="spellStart"/>
-      <w:r>
-        <w:rPr>
-          <w:sz w:val="24"/>
-          <w:szCs w:val="24"/>
-        </w:rPr>
-        <w:t>walmart</w:t>
-      </w:r>
-      <w:proofErr w:type="spellEnd"/>
+        <w:t>The same methodology can be extended to scrap</w:t>
+      </w:r>
+      <w:r>
+        <w:rPr>
+          <w:sz w:val="24"/>
+          <w:szCs w:val="24"/>
+        </w:rPr>
+        <w:t>e</w:t>
+      </w:r>
+      <w:r>
+        <w:rPr>
+          <w:sz w:val="24"/>
+          <w:szCs w:val="24"/>
+        </w:rPr>
+        <w:t xml:space="preserve"> information from </w:t>
+      </w:r>
+      <w:r>
+        <w:rPr>
+          <w:sz w:val="24"/>
+          <w:szCs w:val="24"/>
+        </w:rPr>
+        <w:t>Walmart</w:t>
+      </w:r>
       <w:r>
         <w:rPr>
           <w:sz w:val="24"/>
@@ -757,15 +871,18 @@
           <w:numId w:val="1"/>
         </w:numPr>
         <w:rPr>
-          <w:sz w:val="24"/>
-          <w:szCs w:val="24"/>
-        </w:rPr>
-      </w:pPr>
-      <w:r>
-        <w:rPr>
-          <w:sz w:val="24"/>
-          <w:szCs w:val="24"/>
-        </w:rPr>
+          <w:b/>
+          <w:sz w:val="24"/>
+          <w:szCs w:val="24"/>
+        </w:rPr>
+      </w:pPr>
+      <w:r>
+        <w:rPr>
+          <w:b/>
+          <w:sz w:val="24"/>
+          <w:szCs w:val="24"/>
+        </w:rPr>
+        <w:lastRenderedPageBreak/>
         <w:t>Data Description</w:t>
       </w:r>
     </w:p>
@@ -788,7 +905,7 @@
           <w:sz w:val="24"/>
           <w:szCs w:val="24"/>
         </w:rPr>
-        <w:t xml:space="preserve"> scrapped</w:t>
+        <w:t xml:space="preserve"> scraped</w:t>
       </w:r>
       <w:r>
         <w:rPr>
@@ -809,7 +926,21 @@
           <w:sz w:val="24"/>
           <w:szCs w:val="24"/>
         </w:rPr>
-        <w:t>consists of following</w:t>
+        <w:t xml:space="preserve">consists of </w:t>
+      </w:r>
+      <w:r>
+        <w:rPr>
+          <w:sz w:val="24"/>
+          <w:szCs w:val="24"/>
+        </w:rPr>
+        <w:t xml:space="preserve">the </w:t>
+      </w:r>
+      <w:r>
+        <w:rPr>
+          <w:sz w:val="24"/>
+          <w:szCs w:val="24"/>
+        </w:rPr>
+        <w:t>following</w:t>
       </w:r>
       <w:r>
         <w:rPr>
@@ -817,6 +948,13 @@
           <w:szCs w:val="24"/>
         </w:rPr>
         <w:t xml:space="preserve"> attributes</w:t>
+      </w:r>
+      <w:r>
+        <w:rPr>
+          <w:sz w:val="24"/>
+          <w:szCs w:val="24"/>
+        </w:rPr>
+        <w:t>:</w:t>
       </w:r>
     </w:p>
     <w:p>
@@ -1084,6 +1222,43 @@
           <w:szCs w:val="24"/>
         </w:rPr>
       </w:pPr>
+      <w:r>
+        <w:rPr>
+          <w:sz w:val="24"/>
+          <w:szCs w:val="24"/>
+        </w:rPr>
+        <w:t xml:space="preserve">amazon_books.csv consists of </w:t>
+      </w:r>
+      <w:r>
+        <w:rPr>
+          <w:b/>
+          <w:sz w:val="24"/>
+          <w:szCs w:val="24"/>
+        </w:rPr>
+        <w:t>3212 tuples</w:t>
+      </w:r>
+      <w:r>
+        <w:rPr>
+          <w:sz w:val="24"/>
+          <w:szCs w:val="24"/>
+        </w:rPr>
+        <w:t xml:space="preserve"> and walmart_books.csv consists of </w:t>
+      </w:r>
+      <w:r>
+        <w:rPr>
+          <w:b/>
+          <w:sz w:val="24"/>
+          <w:szCs w:val="24"/>
+        </w:rPr>
+        <w:t>3114 tuples</w:t>
+      </w:r>
+      <w:r>
+        <w:rPr>
+          <w:sz w:val="24"/>
+          <w:szCs w:val="24"/>
+        </w:rPr>
+        <w:t>.</w:t>
+      </w:r>
     </w:p>
     <w:p>
       <w:pPr>
@@ -1093,12 +1268,14 @@
           <w:numId w:val="1"/>
         </w:numPr>
         <w:rPr>
-          <w:sz w:val="24"/>
-          <w:szCs w:val="24"/>
-        </w:rPr>
-      </w:pPr>
-      <w:r>
-        <w:rPr>
+          <w:b/>
+          <w:sz w:val="24"/>
+          <w:szCs w:val="24"/>
+        </w:rPr>
+      </w:pPr>
+      <w:r>
+        <w:rPr>
+          <w:b/>
           <w:sz w:val="24"/>
           <w:szCs w:val="24"/>
         </w:rPr>
@@ -1204,67 +1381,95 @@
           <w:sz w:val="24"/>
           <w:szCs w:val="24"/>
         </w:rPr>
-        <w:t xml:space="preserve"> automated page loading and then </w:t>
-      </w:r>
-      <w:r>
-        <w:rPr>
-          <w:sz w:val="24"/>
-          <w:szCs w:val="24"/>
-        </w:rPr>
-        <w:t xml:space="preserve">to </w:t>
-      </w:r>
-      <w:r>
-        <w:rPr>
-          <w:sz w:val="24"/>
-          <w:szCs w:val="24"/>
-        </w:rPr>
-        <w:t>extract structured data from this page.</w:t>
-      </w:r>
-    </w:p>
-    <w:p>
-      <w:pPr>
-        <w:rPr>
-          <w:sz w:val="24"/>
-          <w:szCs w:val="24"/>
-        </w:rPr>
-      </w:pPr>
-      <w:r>
-        <w:rPr>
-          <w:sz w:val="24"/>
-          <w:szCs w:val="24"/>
-        </w:rPr>
-        <w:t>R</w:t>
-      </w:r>
-      <w:r>
-        <w:rPr>
-          <w:sz w:val="24"/>
-          <w:szCs w:val="24"/>
-        </w:rPr>
-        <w:t xml:space="preserve">equests package allows us to send HTTP requests and access response using python. </w:t>
-      </w:r>
-      <w:r>
-        <w:rPr>
-          <w:sz w:val="24"/>
-          <w:szCs w:val="24"/>
-        </w:rPr>
-        <w:t>W</w:t>
-      </w:r>
-      <w:r>
-        <w:rPr>
-          <w:sz w:val="24"/>
-          <w:szCs w:val="24"/>
-        </w:rPr>
-        <w:t>e can add content like headers, form data, multipart files and parameters via simple python libraries</w:t>
-      </w:r>
-      <w:r>
-        <w:rPr>
-          <w:sz w:val="24"/>
-          <w:szCs w:val="24"/>
-        </w:rPr>
-        <w:t xml:space="preserve"> using this package.</w:t>
+        <w:t xml:space="preserve"> automated page loading and </w:t>
       </w:r>
       <w:bookmarkStart w:id="0" w:name="_GoBack"/>
       <w:bookmarkEnd w:id="0"/>
+      <w:r>
+        <w:rPr>
+          <w:sz w:val="24"/>
+          <w:szCs w:val="24"/>
+        </w:rPr>
+        <w:t xml:space="preserve">to </w:t>
+      </w:r>
+      <w:r>
+        <w:rPr>
+          <w:sz w:val="24"/>
+          <w:szCs w:val="24"/>
+        </w:rPr>
+        <w:t xml:space="preserve">extract </w:t>
+      </w:r>
+      <w:r>
+        <w:rPr>
+          <w:sz w:val="24"/>
+          <w:szCs w:val="24"/>
+        </w:rPr>
+        <w:t xml:space="preserve">the HTML source code for the </w:t>
+      </w:r>
+      <w:r>
+        <w:rPr>
+          <w:sz w:val="24"/>
+          <w:szCs w:val="24"/>
+        </w:rPr>
+        <w:t>page</w:t>
+      </w:r>
+      <w:r>
+        <w:rPr>
+          <w:sz w:val="24"/>
+          <w:szCs w:val="24"/>
+        </w:rPr>
+        <w:t>s</w:t>
+      </w:r>
+      <w:r>
+        <w:rPr>
+          <w:sz w:val="24"/>
+          <w:szCs w:val="24"/>
+        </w:rPr>
+        <w:t>.</w:t>
+      </w:r>
+    </w:p>
+    <w:p>
+      <w:pPr>
+        <w:rPr>
+          <w:sz w:val="24"/>
+          <w:szCs w:val="24"/>
+        </w:rPr>
+      </w:pPr>
+      <w:r>
+        <w:rPr>
+          <w:sz w:val="24"/>
+          <w:szCs w:val="24"/>
+        </w:rPr>
+        <w:t>R</w:t>
+      </w:r>
+      <w:r>
+        <w:rPr>
+          <w:sz w:val="24"/>
+          <w:szCs w:val="24"/>
+        </w:rPr>
+        <w:t xml:space="preserve">equests package allows us to send HTTP requests and access response using python. </w:t>
+      </w:r>
+      <w:r>
+        <w:rPr>
+          <w:sz w:val="24"/>
+          <w:szCs w:val="24"/>
+        </w:rPr>
+        <w:t>W</w:t>
+      </w:r>
+      <w:r>
+        <w:rPr>
+          <w:sz w:val="24"/>
+          <w:szCs w:val="24"/>
+        </w:rPr>
+        <w:t>e can add content like headers, form data, multipart files and parameters via simple python libraries</w:t>
+      </w:r>
+      <w:r>
+        <w:rPr>
+          <w:sz w:val="24"/>
+          <w:szCs w:val="24"/>
+        </w:rPr>
+        <w:t xml:space="preserve"> using this package.</w:t>
+      </w:r>
     </w:p>
     <w:p>
       <w:proofErr w:type="spellStart"/>

</xml_diff>